<commit_message>
Integrate Text Styling in the WebApp.
</commit_message>
<xml_diff>
--- a/demo-webapp/src/main/resources/fr/opensagres/xdocreport/webapp/TextStyling.docx
+++ b/demo-webapp/src/main/resources/fr/opensagres/xdocreport/webapp/TextStyling.docx
@@ -3,13 +3,28 @@
 <w:document xmlns:ve="http://schemas.openxmlformats.org/markup-compatibility/2006" xmlns:o="urn:schemas-microsoft-com:office:office" xmlns:r="http://schemas.openxmlformats.org/officeDocument/2006/relationships" xmlns:m="http://schemas.openxmlformats.org/officeDocument/2006/math" xmlns:v="urn:schemas-microsoft-com:vml" xmlns:wp="http://schemas.openxmlformats.org/drawingml/2006/wordprocessingDrawing" xmlns:w10="urn:schemas-microsoft-com:office:word" xmlns:w="http://schemas.openxmlformats.org/wordprocessingml/2006/main" xmlns:wne="http://schemas.microsoft.com/office/word/2006/wordml">
   <w:body>
     <w:p>
+      <w:r>
+        <w:rPr>
+          <w:b/>
+        </w:rPr>
+        <w:t xml:space="preserve">HTML </w:t>
+      </w:r>
       <w:proofErr w:type="spellStart"/>
       <w:r>
+        <w:rPr>
+          <w:b/>
+        </w:rPr>
         <w:t>Comments</w:t>
       </w:r>
       <w:proofErr w:type="spellEnd"/>
       <w:r>
-        <w:t xml:space="preserve"> : </w:t>
+        <w:rPr>
+          <w:b/>
+        </w:rPr>
+        <w:t> </w:t>
+      </w:r>
+      <w:r>
+        <w:t xml:space="preserve">: </w:t>
       </w:r>
     </w:p>
     <w:tbl>
@@ -27,12 +42,77 @@
             <w:tcW w:w="9777" w:type="dxa"/>
           </w:tcPr>
           <w:p>
-            <w:fldSimple w:instr=" MERGEFIELD  $comments  \* MERGEFORMAT ">
+            <w:fldSimple w:instr=" MERGEFIELD  $comments_html  \* MERGEFORMAT ">
               <w:r>
                 <w:rPr>
                   <w:noProof/>
                 </w:rPr>
-                <w:t>«$comments»</w:t>
+                <w:t>«$comments_html»</w:t>
+              </w:r>
+            </w:fldSimple>
+          </w:p>
+        </w:tc>
+      </w:tr>
+    </w:tbl>
+    <w:p>
+      <w:pPr>
+        <w:rPr>
+          <w:b/>
+        </w:rPr>
+      </w:pPr>
+    </w:p>
+    <w:p>
+      <w:r>
+        <w:rPr>
+          <w:b/>
+        </w:rPr>
+        <w:t>Google Wiki</w:t>
+      </w:r>
+      <w:r>
+        <w:rPr>
+          <w:b/>
+        </w:rPr>
+        <w:t xml:space="preserve"> </w:t>
+      </w:r>
+      <w:proofErr w:type="spellStart"/>
+      <w:r>
+        <w:rPr>
+          <w:b/>
+        </w:rPr>
+        <w:t>Comments</w:t>
+      </w:r>
+      <w:proofErr w:type="spellEnd"/>
+      <w:r>
+        <w:rPr>
+          <w:b/>
+        </w:rPr>
+        <w:t> </w:t>
+      </w:r>
+      <w:r>
+        <w:t xml:space="preserve">: </w:t>
+      </w:r>
+    </w:p>
+    <w:tbl>
+      <w:tblPr>
+        <w:tblStyle w:val="Grilledutableau"/>
+        <w:tblW w:w="0" w:type="auto"/>
+        <w:tblLook w:val="04A0"/>
+      </w:tblPr>
+      <w:tblGrid>
+        <w:gridCol w:w="9777"/>
+      </w:tblGrid>
+      <w:tr>
+        <w:tc>
+          <w:tcPr>
+            <w:tcW w:w="9777" w:type="dxa"/>
+          </w:tcPr>
+          <w:p>
+            <w:fldSimple w:instr=" MERGEFIELD  $comments_gwiki  \* MERGEFORMAT ">
+              <w:r>
+                <w:rPr>
+                  <w:noProof/>
+                </w:rPr>
+                <w:t>«$comments_gwiki»</w:t>
               </w:r>
             </w:fldSimple>
           </w:p>

</xml_diff>

<commit_message>
Add MediaWiki sample in teh WebApp.
</commit_message>
<xml_diff>
--- a/demo-webapp/src/main/resources/fr/opensagres/xdocreport/webapp/TextStyling.docx
+++ b/demo-webapp/src/main/resources/fr/opensagres/xdocreport/webapp/TextStyling.docx
@@ -119,6 +119,66 @@
         </w:tc>
       </w:tr>
     </w:tbl>
+    <w:p/>
+    <w:p>
+      <w:r>
+        <w:rPr>
+          <w:b/>
+        </w:rPr>
+        <w:t>Media Wiki</w:t>
+      </w:r>
+      <w:r>
+        <w:rPr>
+          <w:b/>
+        </w:rPr>
+        <w:t xml:space="preserve"> </w:t>
+      </w:r>
+      <w:proofErr w:type="spellStart"/>
+      <w:r>
+        <w:rPr>
+          <w:b/>
+        </w:rPr>
+        <w:t>Comments</w:t>
+      </w:r>
+      <w:proofErr w:type="spellEnd"/>
+      <w:r>
+        <w:rPr>
+          <w:b/>
+        </w:rPr>
+        <w:t> </w:t>
+      </w:r>
+      <w:r>
+        <w:t xml:space="preserve">: </w:t>
+      </w:r>
+    </w:p>
+    <w:tbl>
+      <w:tblPr>
+        <w:tblStyle w:val="Grilledutableau"/>
+        <w:tblW w:w="0" w:type="auto"/>
+        <w:tblLook w:val="04A0"/>
+      </w:tblPr>
+      <w:tblGrid>
+        <w:gridCol w:w="9777"/>
+      </w:tblGrid>
+      <w:tr>
+        <w:tc>
+          <w:tcPr>
+            <w:tcW w:w="9777" w:type="dxa"/>
+          </w:tcPr>
+          <w:p>
+            <w:fldSimple w:instr=" MERGEFIELD  $comments_mediawiki  \* MERGEFORMAT ">
+              <w:r>
+                <w:rPr>
+                  <w:noProof/>
+                </w:rPr>
+                <w:t>«$comments_mediawiki»</w:t>
+              </w:r>
+            </w:fldSimple>
+          </w:p>
+        </w:tc>
+      </w:tr>
+    </w:tbl>
+    <w:p/>
     <w:p/>
     <w:sectPr>
       <w:footerReference w:type="default" r:id="rId7"/>

</xml_diff>